<commit_message>
Modificacion documentacion y comentarios
</commit_message>
<xml_diff>
--- a/Documentacion.docx
+++ b/Documentacion.docx
@@ -22,6 +22,7 @@
           <w:r>
             <w:rPr>
               <w:noProof/>
+              <w:lang w:val="en-US"/>
             </w:rPr>
             <mc:AlternateContent>
               <mc:Choice Requires="wpg">
@@ -1030,6 +1031,7 @@
           <w:r>
             <w:rPr>
               <w:noProof/>
+              <w:lang w:val="en-US"/>
             </w:rPr>
             <mc:AlternateContent>
               <mc:Choice Requires="wps">
@@ -1112,6 +1114,7 @@
                                     <w:calendar w:val="gregorian"/>
                                   </w:date>
                                 </w:sdtPr>
+                                <w:sdtEndPr/>
                                 <w:sdtContent>
                                   <w:p>
                                     <w:pPr>
@@ -1180,6 +1183,7 @@
                               <w:calendar w:val="gregorian"/>
                             </w:date>
                           </w:sdtPr>
+                          <w:sdtEndPr/>
                           <w:sdtContent>
                             <w:p>
                               <w:pPr>
@@ -1314,7 +1318,115 @@
           <w:sz w:val="24"/>
           <w:szCs w:val="24"/>
         </w:rPr>
-        <w:t>Visualización de Imágenes:</w:t>
+        <w:t xml:space="preserve">Visualización de Imágenes: La aplicación realizará consultas a la API de la NASA y presentará las imágenes obtenidas en una serie de cards, la cual contendrá </w:t>
+      </w:r>
+      <w:r>
+        <w:rPr>
+          <w:rFonts w:ascii="Times New Roman" w:hAnsi="Times New Roman" w:cs="Times New Roman"/>
+          <w:sz w:val="24"/>
+          <w:szCs w:val="24"/>
+        </w:rPr>
+        <w:t xml:space="preserve">la imagen, un título </w:t>
+      </w:r>
+      <w:r>
+        <w:rPr>
+          <w:rFonts w:ascii="Times New Roman" w:hAnsi="Times New Roman" w:cs="Times New Roman"/>
+          <w:sz w:val="24"/>
+          <w:szCs w:val="24"/>
+        </w:rPr>
+        <w:t xml:space="preserve"> y una breve descripción.</w:t>
+      </w:r>
+    </w:p>
+    <w:p>
+      <w:pPr>
+        <w:jc w:val="both"/>
+        <w:rPr>
+          <w:rFonts w:ascii="Times New Roman" w:hAnsi="Times New Roman" w:cs="Times New Roman"/>
+          <w:sz w:val="24"/>
+          <w:szCs w:val="24"/>
+        </w:rPr>
+      </w:pPr>
+      <w:r>
+        <w:rPr>
+          <w:rFonts w:ascii="Times New Roman" w:hAnsi="Times New Roman" w:cs="Times New Roman"/>
+          <w:sz w:val="24"/>
+          <w:szCs w:val="24"/>
+        </w:rPr>
+        <w:t>Buscador: Se implementará un buscador que permitirá a los usuarios filtrar las imágene</w:t>
+      </w:r>
+      <w:r>
+        <w:rPr>
+          <w:rFonts w:ascii="Times New Roman" w:hAnsi="Times New Roman" w:cs="Times New Roman"/>
+          <w:sz w:val="24"/>
+          <w:szCs w:val="24"/>
+        </w:rPr>
+        <w:t>s mostradas según sus intereses</w:t>
+      </w:r>
+      <w:r>
+        <w:rPr>
+          <w:rFonts w:ascii="Times New Roman" w:hAnsi="Times New Roman" w:cs="Times New Roman"/>
+          <w:sz w:val="24"/>
+          <w:szCs w:val="24"/>
+        </w:rPr>
+        <w:t>.</w:t>
+      </w:r>
+    </w:p>
+    <w:p>
+      <w:pPr>
+        <w:jc w:val="both"/>
+        <w:rPr>
+          <w:rFonts w:ascii="Times New Roman" w:hAnsi="Times New Roman" w:cs="Times New Roman"/>
+          <w:sz w:val="24"/>
+          <w:szCs w:val="24"/>
+        </w:rPr>
+      </w:pPr>
+      <w:r>
+        <w:rPr>
+          <w:rFonts w:ascii="Times New Roman" w:hAnsi="Times New Roman" w:cs="Times New Roman"/>
+          <w:sz w:val="24"/>
+          <w:szCs w:val="24"/>
+        </w:rPr>
+        <w:t xml:space="preserve">Autenticación: </w:t>
+      </w:r>
+      <w:r>
+        <w:rPr>
+          <w:rFonts w:ascii="Times New Roman" w:hAnsi="Times New Roman" w:cs="Times New Roman"/>
+          <w:sz w:val="24"/>
+          <w:szCs w:val="24"/>
+        </w:rPr>
+        <w:t>También</w:t>
+      </w:r>
+      <w:r>
+        <w:rPr>
+          <w:rFonts w:ascii="Times New Roman" w:hAnsi="Times New Roman" w:cs="Times New Roman"/>
+          <w:sz w:val="24"/>
+          <w:szCs w:val="24"/>
+        </w:rPr>
+        <w:t xml:space="preserve"> incluirá un sistema de autenticación básica que permi</w:t>
+      </w:r>
+      <w:r>
+        <w:rPr>
+          <w:rFonts w:ascii="Times New Roman" w:hAnsi="Times New Roman" w:cs="Times New Roman"/>
+          <w:sz w:val="24"/>
+          <w:szCs w:val="24"/>
+        </w:rPr>
+        <w:t>tirá a los usuarios</w:t>
+      </w:r>
+      <w:r>
+        <w:rPr>
+          <w:rFonts w:ascii="Times New Roman" w:hAnsi="Times New Roman" w:cs="Times New Roman"/>
+          <w:sz w:val="24"/>
+          <w:szCs w:val="24"/>
+        </w:rPr>
+        <w:t xml:space="preserve"> iniciar sesión</w:t>
+      </w:r>
+      <w:r>
+        <w:rPr>
+          <w:rFonts w:ascii="Times New Roman" w:hAnsi="Times New Roman" w:cs="Times New Roman"/>
+          <w:sz w:val="24"/>
+          <w:szCs w:val="24"/>
+        </w:rPr>
+        <w:t>.</w:t>
       </w:r>
       <w:r>
         <w:rPr>
@@ -1324,64 +1436,6 @@
         </w:rPr>
         <w:t xml:space="preserve"> </w:t>
       </w:r>
-      <w:r>
-        <w:rPr>
-          <w:rFonts w:ascii="Times New Roman" w:hAnsi="Times New Roman" w:cs="Times New Roman"/>
-          <w:sz w:val="24"/>
-          <w:szCs w:val="24"/>
-        </w:rPr>
-        <w:t>La aplicación realizará consultas a la API de la NASA y presentará las imágenes obtenidas e</w:t>
-      </w:r>
-      <w:r>
-        <w:rPr>
-          <w:rFonts w:ascii="Times New Roman" w:hAnsi="Times New Roman" w:cs="Times New Roman"/>
-          <w:sz w:val="24"/>
-          <w:szCs w:val="24"/>
-        </w:rPr>
-        <w:t xml:space="preserve">n una serie de cards, la cual </w:t>
-      </w:r>
-      <w:r>
-        <w:rPr>
-          <w:rFonts w:ascii="Times New Roman" w:hAnsi="Times New Roman" w:cs="Times New Roman"/>
-          <w:sz w:val="24"/>
-          <w:szCs w:val="24"/>
-        </w:rPr>
-        <w:t xml:space="preserve">contendrá </w:t>
-      </w:r>
-      <w:r>
-        <w:rPr>
-          <w:rFonts w:ascii="Times New Roman" w:hAnsi="Times New Roman" w:cs="Times New Roman"/>
-          <w:sz w:val="24"/>
-          <w:szCs w:val="24"/>
-        </w:rPr>
-        <w:t xml:space="preserve">la imagen, un </w:t>
-      </w:r>
-      <w:proofErr w:type="gramStart"/>
-      <w:r>
-        <w:rPr>
-          <w:rFonts w:ascii="Times New Roman" w:hAnsi="Times New Roman" w:cs="Times New Roman"/>
-          <w:sz w:val="24"/>
-          <w:szCs w:val="24"/>
-        </w:rPr>
-        <w:t xml:space="preserve">título </w:t>
-      </w:r>
-      <w:r>
-        <w:rPr>
-          <w:rFonts w:ascii="Times New Roman" w:hAnsi="Times New Roman" w:cs="Times New Roman"/>
-          <w:sz w:val="24"/>
-          <w:szCs w:val="24"/>
-        </w:rPr>
-        <w:t xml:space="preserve"> y</w:t>
-      </w:r>
-      <w:proofErr w:type="gramEnd"/>
-      <w:r>
-        <w:rPr>
-          <w:rFonts w:ascii="Times New Roman" w:hAnsi="Times New Roman" w:cs="Times New Roman"/>
-          <w:sz w:val="24"/>
-          <w:szCs w:val="24"/>
-        </w:rPr>
-        <w:t xml:space="preserve"> una breve descripción.</w:t>
-      </w:r>
     </w:p>
     <w:p>
       <w:pPr>
@@ -1398,31 +1452,7 @@
           <w:sz w:val="24"/>
           <w:szCs w:val="24"/>
         </w:rPr>
-        <w:t xml:space="preserve">Buscador: </w:t>
-      </w:r>
-      <w:r>
-        <w:rPr>
-          <w:rFonts w:ascii="Times New Roman" w:hAnsi="Times New Roman" w:cs="Times New Roman"/>
-          <w:sz w:val="24"/>
-          <w:szCs w:val="24"/>
-        </w:rPr>
-        <w:t>Se implementará un buscador que permitirá a los usuarios filtrar las imágene</w:t>
-      </w:r>
-      <w:r>
-        <w:rPr>
-          <w:rFonts w:ascii="Times New Roman" w:hAnsi="Times New Roman" w:cs="Times New Roman"/>
-          <w:sz w:val="24"/>
-          <w:szCs w:val="24"/>
-        </w:rPr>
-        <w:t>s mostradas según sus intereses</w:t>
-      </w:r>
-      <w:r>
-        <w:rPr>
-          <w:rFonts w:ascii="Times New Roman" w:hAnsi="Times New Roman" w:cs="Times New Roman"/>
-          <w:sz w:val="24"/>
-          <w:szCs w:val="24"/>
-        </w:rPr>
-        <w:t>.</w:t>
+        <w:t xml:space="preserve">Favoritos: Los usuarios autenticados podrán marcar imágenes como favoritas. Estas imágenes serán almacenadas en la base de datos y estarán disponibles para consulta posterior. </w:t>
       </w:r>
     </w:p>
     <w:p>
@@ -1440,131 +1470,7 @@
           <w:sz w:val="24"/>
           <w:szCs w:val="24"/>
         </w:rPr>
-        <w:t>Autenticación:</w:t>
-      </w:r>
-      <w:r>
-        <w:rPr>
-          <w:rFonts w:ascii="Times New Roman" w:hAnsi="Times New Roman" w:cs="Times New Roman"/>
-          <w:sz w:val="24"/>
-          <w:szCs w:val="24"/>
-        </w:rPr>
-        <w:t xml:space="preserve"> </w:t>
-      </w:r>
-      <w:r>
-        <w:rPr>
-          <w:rFonts w:ascii="Times New Roman" w:hAnsi="Times New Roman" w:cs="Times New Roman"/>
-          <w:sz w:val="24"/>
-          <w:szCs w:val="24"/>
-        </w:rPr>
-        <w:t>También</w:t>
-      </w:r>
-      <w:r>
-        <w:rPr>
-          <w:rFonts w:ascii="Times New Roman" w:hAnsi="Times New Roman" w:cs="Times New Roman"/>
-          <w:sz w:val="24"/>
-          <w:szCs w:val="24"/>
-        </w:rPr>
-        <w:t xml:space="preserve"> incluirá un sistema de autenticación básica que permi</w:t>
-      </w:r>
-      <w:r>
-        <w:rPr>
-          <w:rFonts w:ascii="Times New Roman" w:hAnsi="Times New Roman" w:cs="Times New Roman"/>
-          <w:sz w:val="24"/>
-          <w:szCs w:val="24"/>
-        </w:rPr>
-        <w:t>tirá a los usuarios</w:t>
-      </w:r>
-      <w:r>
-        <w:rPr>
-          <w:rFonts w:ascii="Times New Roman" w:hAnsi="Times New Roman" w:cs="Times New Roman"/>
-          <w:sz w:val="24"/>
-          <w:szCs w:val="24"/>
-        </w:rPr>
-        <w:t xml:space="preserve"> iniciar sesión</w:t>
-      </w:r>
-      <w:r>
-        <w:rPr>
-          <w:rFonts w:ascii="Times New Roman" w:hAnsi="Times New Roman" w:cs="Times New Roman"/>
-          <w:sz w:val="24"/>
-          <w:szCs w:val="24"/>
-        </w:rPr>
-        <w:t>.</w:t>
-      </w:r>
-      <w:r>
-        <w:rPr>
-          <w:rFonts w:ascii="Times New Roman" w:hAnsi="Times New Roman" w:cs="Times New Roman"/>
-          <w:sz w:val="24"/>
-          <w:szCs w:val="24"/>
-        </w:rPr>
-        <w:t xml:space="preserve"> </w:t>
-      </w:r>
-    </w:p>
-    <w:p>
-      <w:pPr>
-        <w:jc w:val="both"/>
-        <w:rPr>
-          <w:rFonts w:ascii="Times New Roman" w:hAnsi="Times New Roman" w:cs="Times New Roman"/>
-          <w:sz w:val="24"/>
-          <w:szCs w:val="24"/>
-        </w:rPr>
-      </w:pPr>
-      <w:r>
-        <w:rPr>
-          <w:rFonts w:ascii="Times New Roman" w:hAnsi="Times New Roman" w:cs="Times New Roman"/>
-          <w:sz w:val="24"/>
-          <w:szCs w:val="24"/>
-        </w:rPr>
-        <w:t>Favoritos:</w:t>
-      </w:r>
-      <w:r>
-        <w:rPr>
-          <w:rFonts w:ascii="Times New Roman" w:hAnsi="Times New Roman" w:cs="Times New Roman"/>
-          <w:sz w:val="24"/>
-          <w:szCs w:val="24"/>
-        </w:rPr>
-        <w:t xml:space="preserve"> </w:t>
-      </w:r>
-      <w:r>
-        <w:rPr>
-          <w:rFonts w:ascii="Times New Roman" w:hAnsi="Times New Roman" w:cs="Times New Roman"/>
-          <w:sz w:val="24"/>
-          <w:szCs w:val="24"/>
-        </w:rPr>
-        <w:t xml:space="preserve">Los usuarios autenticados podrán marcar imágenes como favoritas. Estas imágenes serán almacenadas en la base de datos y estarán disponibles para consulta posterior. </w:t>
-      </w:r>
-    </w:p>
-    <w:p>
-      <w:pPr>
-        <w:jc w:val="both"/>
-        <w:rPr>
-          <w:rFonts w:ascii="Times New Roman" w:hAnsi="Times New Roman" w:cs="Times New Roman"/>
-          <w:sz w:val="24"/>
-          <w:szCs w:val="24"/>
-        </w:rPr>
-      </w:pPr>
-      <w:r>
-        <w:rPr>
-          <w:rFonts w:ascii="Times New Roman" w:hAnsi="Times New Roman" w:cs="Times New Roman"/>
-          <w:sz w:val="24"/>
-          <w:szCs w:val="24"/>
-        </w:rPr>
-        <w:t>Paginación:</w:t>
-      </w:r>
-      <w:r>
-        <w:rPr>
-          <w:rFonts w:ascii="Times New Roman" w:hAnsi="Times New Roman" w:cs="Times New Roman"/>
-          <w:sz w:val="24"/>
-          <w:szCs w:val="24"/>
-        </w:rPr>
-        <w:t xml:space="preserve"> </w:t>
-      </w:r>
-      <w:r>
-        <w:rPr>
-          <w:rFonts w:ascii="Times New Roman" w:hAnsi="Times New Roman" w:cs="Times New Roman"/>
-          <w:sz w:val="24"/>
-          <w:szCs w:val="24"/>
-        </w:rPr>
-        <w:t>La funcionalidad de paginación se implementará para manejar y presentar un gran volumen de imágenes de manera</w:t>
+        <w:t>Paginación: La funcionalidad de paginación se implementará para manejar y presentar un gran volumen de imágenes de manera</w:t>
       </w:r>
       <w:r>
         <w:rPr>
@@ -1789,7 +1695,7 @@
         <w:rPr>
           <w:rFonts w:ascii="Times New Roman" w:hAnsi="Times New Roman" w:cs="Times New Roman"/>
         </w:rPr>
-        <w:t>Lo que falta implementar</w:t>
+        <w:t>Funciones básicas requeridas</w:t>
       </w:r>
     </w:p>
     <w:p>
@@ -1821,30 +1727,25 @@
       <w:r>
         <w:rPr>
           <w:rFonts w:ascii="Times New Roman" w:hAnsi="Times New Roman" w:cs="Times New Roman"/>
-          <w:b/>
-          <w:sz w:val="24"/>
-          <w:szCs w:val="24"/>
-        </w:rPr>
-        <w:t xml:space="preserve">getAllImages(input=None): </w:t>
-      </w:r>
-    </w:p>
-    <w:p>
-      <w:pPr>
-        <w:rPr>
-          <w:b/>
-        </w:rPr>
-      </w:pPr>
-      <w:r>
-        <w:rPr>
           <w:b/>
           <w:noProof/>
+          <w:sz w:val="24"/>
+          <w:szCs w:val="24"/>
           <w:lang w:val="en-US"/>
         </w:rPr>
         <w:drawing>
-          <wp:inline distT="0" distB="0" distL="0" distR="0">
-            <wp:extent cx="5612130" cy="2009775"/>
-            <wp:effectExtent l="0" t="0" r="7620" b="9525"/>
-            <wp:docPr id="8" name="Imagen 8"/>
+          <wp:anchor distT="0" distB="0" distL="114300" distR="114300" simplePos="0" relativeHeight="251665408" behindDoc="0" locked="0" layoutInCell="1" allowOverlap="1" wp14:anchorId="2E0AF506" wp14:editId="7566C284">
+            <wp:simplePos x="0" y="0"/>
+            <wp:positionH relativeFrom="margin">
+              <wp:posOffset>-108585</wp:posOffset>
+            </wp:positionH>
+            <wp:positionV relativeFrom="paragraph">
+              <wp:posOffset>240665</wp:posOffset>
+            </wp:positionV>
+            <wp:extent cx="6600825" cy="2486025"/>
+            <wp:effectExtent l="0" t="0" r="9525" b="9525"/>
+            <wp:wrapSquare wrapText="bothSides"/>
+            <wp:docPr id="3" name="Imagen 3"/>
             <wp:cNvGraphicFramePr>
               <a:graphicFrameLocks xmlns:a="http://schemas.openxmlformats.org/drawingml/2006/main" noChangeAspect="1"/>
             </wp:cNvGraphicFramePr>
@@ -1852,11 +1753,11 @@
               <a:graphicData uri="http://schemas.openxmlformats.org/drawingml/2006/picture">
                 <pic:pic xmlns:pic="http://schemas.openxmlformats.org/drawingml/2006/picture">
                   <pic:nvPicPr>
-                    <pic:cNvPr id="8" name="getAllimages.png"/>
+                    <pic:cNvPr id="3" name="getAllimages.png"/>
                     <pic:cNvPicPr/>
                   </pic:nvPicPr>
                   <pic:blipFill>
-                    <a:blip r:embed="rId7">
+                    <a:blip r:embed="rId9">
                       <a:extLst>
                         <a:ext uri="{28A0092B-C50C-407E-A947-70E740481C1C}">
                           <a14:useLocalDpi xmlns:a14="http://schemas.microsoft.com/office/drawing/2010/main" val="0"/>
@@ -1870,213 +1771,7 @@
                   <pic:spPr>
                     <a:xfrm>
                       <a:off x="0" y="0"/>
-                      <a:ext cx="5612130" cy="2009775"/>
-                    </a:xfrm>
-                    <a:prstGeom prst="rect">
-                      <a:avLst/>
-                    </a:prstGeom>
-                  </pic:spPr>
-                </pic:pic>
-              </a:graphicData>
-            </a:graphic>
-          </wp:inline>
-        </w:drawing>
-      </w:r>
-    </w:p>
-    <w:p>
-      <w:pPr>
-        <w:rPr>
-          <w:rFonts w:ascii="Times New Roman" w:hAnsi="Times New Roman" w:cs="Times New Roman"/>
-          <w:sz w:val="24"/>
-          <w:szCs w:val="24"/>
-        </w:rPr>
-      </w:pPr>
-      <w:r>
-        <w:rPr>
-          <w:rFonts w:ascii="Times New Roman" w:hAnsi="Times New Roman" w:cs="Times New Roman"/>
-          <w:sz w:val="24"/>
-          <w:szCs w:val="24"/>
-        </w:rPr>
-        <w:t xml:space="preserve">La finalidad de esta función es </w:t>
-      </w:r>
-      <w:r>
-        <w:rPr>
-          <w:rFonts w:ascii="Times New Roman" w:hAnsi="Times New Roman" w:cs="Times New Roman"/>
-          <w:sz w:val="24"/>
-          <w:szCs w:val="24"/>
-        </w:rPr>
-        <w:t xml:space="preserve">retornar una lista de imágenes, las cuales tendrán </w:t>
-      </w:r>
-      <w:r>
-        <w:rPr>
-          <w:rFonts w:ascii="Times New Roman" w:hAnsi="Times New Roman" w:cs="Times New Roman"/>
-          <w:sz w:val="24"/>
-          <w:szCs w:val="24"/>
-        </w:rPr>
-        <w:t>una</w:t>
-      </w:r>
-      <w:r>
-        <w:rPr>
-          <w:rFonts w:ascii="Times New Roman" w:hAnsi="Times New Roman" w:cs="Times New Roman"/>
-          <w:sz w:val="24"/>
-          <w:szCs w:val="24"/>
-        </w:rPr>
-        <w:t xml:space="preserve"> estructura de Nasa Card. Para ello,</w:t>
-      </w:r>
-      <w:r>
-        <w:rPr>
-          <w:rFonts w:ascii="Times New Roman" w:hAnsi="Times New Roman" w:cs="Times New Roman"/>
-          <w:sz w:val="24"/>
-          <w:szCs w:val="24"/>
-        </w:rPr>
-        <w:t xml:space="preserve"> en la variable json_collection se asigna la función </w:t>
-      </w:r>
-      <w:r>
-        <w:rPr>
-          <w:rFonts w:ascii="Times New Roman" w:hAnsi="Times New Roman" w:cs="Times New Roman"/>
-          <w:sz w:val="24"/>
-          <w:szCs w:val="24"/>
-        </w:rPr>
-        <w:t xml:space="preserve">getAllImages que se </w:t>
-      </w:r>
-      <w:r>
-        <w:rPr>
-          <w:rFonts w:ascii="Times New Roman" w:hAnsi="Times New Roman" w:cs="Times New Roman"/>
-          <w:sz w:val="24"/>
-          <w:szCs w:val="24"/>
-        </w:rPr>
-        <w:t>en</w:t>
-      </w:r>
-      <w:r>
-        <w:rPr>
-          <w:rFonts w:ascii="Times New Roman" w:hAnsi="Times New Roman" w:cs="Times New Roman"/>
-          <w:sz w:val="24"/>
-          <w:szCs w:val="24"/>
-        </w:rPr>
-        <w:t>cuentra en el archivo</w:t>
-      </w:r>
-      <w:r>
-        <w:rPr>
-          <w:rFonts w:ascii="Times New Roman" w:hAnsi="Times New Roman" w:cs="Times New Roman"/>
-          <w:sz w:val="24"/>
-          <w:szCs w:val="24"/>
-        </w:rPr>
-        <w:t xml:space="preserve"> transport.py para obtener la información </w:t>
-      </w:r>
-      <w:r>
-        <w:rPr>
-          <w:rFonts w:ascii="Times New Roman" w:hAnsi="Times New Roman" w:cs="Times New Roman"/>
-          <w:sz w:val="24"/>
-          <w:szCs w:val="24"/>
-        </w:rPr>
-        <w:t>de la API de la Nasa</w:t>
-      </w:r>
-      <w:r>
-        <w:rPr>
-          <w:rFonts w:ascii="Times New Roman" w:hAnsi="Times New Roman" w:cs="Times New Roman"/>
-          <w:sz w:val="24"/>
-          <w:szCs w:val="24"/>
-        </w:rPr>
-        <w:t>.</w:t>
-      </w:r>
-      <w:r>
-        <w:rPr>
-          <w:rFonts w:ascii="Times New Roman" w:hAnsi="Times New Roman" w:cs="Times New Roman"/>
-          <w:sz w:val="24"/>
-          <w:szCs w:val="24"/>
-        </w:rPr>
-        <w:t xml:space="preserve"> Una vez obtenida la misma,</w:t>
-      </w:r>
-      <w:r>
-        <w:rPr>
-          <w:rFonts w:ascii="Times New Roman" w:hAnsi="Times New Roman" w:cs="Times New Roman"/>
-          <w:sz w:val="24"/>
-          <w:szCs w:val="24"/>
-        </w:rPr>
-        <w:t xml:space="preserve"> recorre cada objeto del json con la intención de convertirlo en Nasa Card a través de la función fromRequestIntoNasaCard</w:t>
-      </w:r>
-      <w:r>
-        <w:rPr>
-          <w:rFonts w:ascii="Times New Roman" w:hAnsi="Times New Roman" w:cs="Times New Roman"/>
-          <w:sz w:val="24"/>
-          <w:szCs w:val="24"/>
-        </w:rPr>
-        <w:t xml:space="preserve"> para luego </w:t>
-      </w:r>
-      <w:r>
-        <w:rPr>
-          <w:rFonts w:ascii="Times New Roman" w:hAnsi="Times New Roman" w:cs="Times New Roman"/>
-          <w:sz w:val="24"/>
-          <w:szCs w:val="24"/>
-        </w:rPr>
-        <w:t>agregarlo en la lista images.</w:t>
-      </w:r>
-    </w:p>
-    <w:p>
-      <w:pPr>
-        <w:rPr>
-          <w:rFonts w:ascii="Times New Roman" w:hAnsi="Times New Roman" w:cs="Times New Roman"/>
-          <w:sz w:val="24"/>
-          <w:szCs w:val="24"/>
-        </w:rPr>
-      </w:pPr>
-    </w:p>
-    <w:p>
-      <w:pPr>
-        <w:rPr>
-          <w:rFonts w:ascii="Times New Roman" w:hAnsi="Times New Roman" w:cs="Times New Roman"/>
-          <w:b/>
-          <w:sz w:val="24"/>
-          <w:szCs w:val="24"/>
-        </w:rPr>
-      </w:pPr>
-      <w:r>
-        <w:rPr>
-          <w:rFonts w:ascii="Times New Roman" w:hAnsi="Times New Roman" w:cs="Times New Roman"/>
-          <w:noProof/>
-          <w:sz w:val="24"/>
-          <w:szCs w:val="24"/>
-          <w:lang w:val="en-US"/>
-        </w:rPr>
-        <w:drawing>
-          <wp:anchor distT="0" distB="0" distL="114300" distR="114300" simplePos="0" relativeHeight="251664384" behindDoc="0" locked="0" layoutInCell="1" allowOverlap="1" wp14:anchorId="2B5FD660" wp14:editId="16AFF685">
-            <wp:simplePos x="0" y="0"/>
-            <wp:positionH relativeFrom="margin">
-              <wp:posOffset>5715</wp:posOffset>
-            </wp:positionH>
-            <wp:positionV relativeFrom="paragraph">
-              <wp:posOffset>298450</wp:posOffset>
-            </wp:positionV>
-            <wp:extent cx="5602605" cy="1628775"/>
-            <wp:effectExtent l="0" t="0" r="0" b="9525"/>
-            <wp:wrapSquare wrapText="bothSides"/>
-            <wp:docPr id="11" name="Imagen 11"/>
-            <wp:cNvGraphicFramePr>
-              <a:graphicFrameLocks xmlns:a="http://schemas.openxmlformats.org/drawingml/2006/main" noChangeAspect="1"/>
-            </wp:cNvGraphicFramePr>
-            <a:graphic xmlns:a="http://schemas.openxmlformats.org/drawingml/2006/main">
-              <a:graphicData uri="http://schemas.openxmlformats.org/drawingml/2006/picture">
-                <pic:pic xmlns:pic="http://schemas.openxmlformats.org/drawingml/2006/picture">
-                  <pic:nvPicPr>
-                    <pic:cNvPr id="11" name="getAllimagesAndFavouriteList.png"/>
-                    <pic:cNvPicPr/>
-                  </pic:nvPicPr>
-                  <pic:blipFill>
-                    <a:blip r:embed="rId8">
-                      <a:extLst>
-                        <a:ext uri="{28A0092B-C50C-407E-A947-70E740481C1C}">
-                          <a14:useLocalDpi xmlns:a14="http://schemas.microsoft.com/office/drawing/2010/main" val="0"/>
-                        </a:ext>
-                      </a:extLst>
-                    </a:blip>
-                    <a:stretch>
-                      <a:fillRect/>
-                    </a:stretch>
-                  </pic:blipFill>
-                  <pic:spPr>
-                    <a:xfrm>
-                      <a:off x="0" y="0"/>
-                      <a:ext cx="5602605" cy="1628775"/>
+                      <a:ext cx="6600825" cy="2486025"/>
                     </a:xfrm>
                     <a:prstGeom prst="rect">
                       <a:avLst/>
@@ -2101,6 +1796,242 @@
           <w:sz w:val="24"/>
           <w:szCs w:val="24"/>
         </w:rPr>
+        <w:t xml:space="preserve">getAllImages(input=None): </w:t>
+      </w:r>
+    </w:p>
+    <w:p>
+      <w:pPr>
+        <w:rPr>
+          <w:rFonts w:ascii="Times New Roman" w:hAnsi="Times New Roman" w:cs="Times New Roman"/>
+          <w:sz w:val="24"/>
+          <w:szCs w:val="24"/>
+        </w:rPr>
+      </w:pPr>
+      <w:r>
+        <w:rPr>
+          <w:rFonts w:ascii="Times New Roman" w:hAnsi="Times New Roman" w:cs="Times New Roman"/>
+          <w:sz w:val="24"/>
+          <w:szCs w:val="24"/>
+        </w:rPr>
+        <w:t xml:space="preserve">La finalidad de esta función es </w:t>
+      </w:r>
+      <w:r>
+        <w:rPr>
+          <w:rFonts w:ascii="Times New Roman" w:hAnsi="Times New Roman" w:cs="Times New Roman"/>
+          <w:sz w:val="24"/>
+          <w:szCs w:val="24"/>
+        </w:rPr>
+        <w:t xml:space="preserve">retornar una lista de imágenes, las cuales tendrán </w:t>
+      </w:r>
+      <w:r>
+        <w:rPr>
+          <w:rFonts w:ascii="Times New Roman" w:hAnsi="Times New Roman" w:cs="Times New Roman"/>
+          <w:sz w:val="24"/>
+          <w:szCs w:val="24"/>
+        </w:rPr>
+        <w:t>una</w:t>
+      </w:r>
+      <w:r>
+        <w:rPr>
+          <w:rFonts w:ascii="Times New Roman" w:hAnsi="Times New Roman" w:cs="Times New Roman"/>
+          <w:sz w:val="24"/>
+          <w:szCs w:val="24"/>
+        </w:rPr>
+        <w:t xml:space="preserve"> estructura de Nasa Card. Para ello,</w:t>
+      </w:r>
+      <w:r>
+        <w:rPr>
+          <w:rFonts w:ascii="Times New Roman" w:hAnsi="Times New Roman" w:cs="Times New Roman"/>
+          <w:sz w:val="24"/>
+          <w:szCs w:val="24"/>
+        </w:rPr>
+        <w:t xml:space="preserve"> en la variable json_collection se asigna la función </w:t>
+      </w:r>
+      <w:r>
+        <w:rPr>
+          <w:rFonts w:ascii="Times New Roman" w:hAnsi="Times New Roman" w:cs="Times New Roman"/>
+          <w:sz w:val="24"/>
+          <w:szCs w:val="24"/>
+        </w:rPr>
+        <w:t xml:space="preserve">getAllImages que se </w:t>
+      </w:r>
+      <w:r>
+        <w:rPr>
+          <w:rFonts w:ascii="Times New Roman" w:hAnsi="Times New Roman" w:cs="Times New Roman"/>
+          <w:sz w:val="24"/>
+          <w:szCs w:val="24"/>
+        </w:rPr>
+        <w:t>en</w:t>
+      </w:r>
+      <w:r>
+        <w:rPr>
+          <w:rFonts w:ascii="Times New Roman" w:hAnsi="Times New Roman" w:cs="Times New Roman"/>
+          <w:sz w:val="24"/>
+          <w:szCs w:val="24"/>
+        </w:rPr>
+        <w:t>cuentra en el archivo</w:t>
+      </w:r>
+      <w:r>
+        <w:rPr>
+          <w:rFonts w:ascii="Times New Roman" w:hAnsi="Times New Roman" w:cs="Times New Roman"/>
+          <w:sz w:val="24"/>
+          <w:szCs w:val="24"/>
+        </w:rPr>
+        <w:t xml:space="preserve"> transport.py para obtener la información </w:t>
+      </w:r>
+      <w:r>
+        <w:rPr>
+          <w:rFonts w:ascii="Times New Roman" w:hAnsi="Times New Roman" w:cs="Times New Roman"/>
+          <w:sz w:val="24"/>
+          <w:szCs w:val="24"/>
+        </w:rPr>
+        <w:t>de la API de la Nasa</w:t>
+      </w:r>
+      <w:r>
+        <w:rPr>
+          <w:rFonts w:ascii="Times New Roman" w:hAnsi="Times New Roman" w:cs="Times New Roman"/>
+          <w:sz w:val="24"/>
+          <w:szCs w:val="24"/>
+        </w:rPr>
+        <w:t>.</w:t>
+      </w:r>
+      <w:r>
+        <w:rPr>
+          <w:rFonts w:ascii="Times New Roman" w:hAnsi="Times New Roman" w:cs="Times New Roman"/>
+          <w:sz w:val="24"/>
+          <w:szCs w:val="24"/>
+        </w:rPr>
+        <w:t xml:space="preserve"> Una vez obtenida la misma,</w:t>
+      </w:r>
+      <w:r>
+        <w:rPr>
+          <w:rFonts w:ascii="Times New Roman" w:hAnsi="Times New Roman" w:cs="Times New Roman"/>
+          <w:sz w:val="24"/>
+          <w:szCs w:val="24"/>
+        </w:rPr>
+        <w:t xml:space="preserve"> recorre cada objeto del json con la intención de convertirlo en Nasa Card a través de la función fromRequestIntoNasaCard</w:t>
+      </w:r>
+      <w:r>
+        <w:rPr>
+          <w:rFonts w:ascii="Times New Roman" w:hAnsi="Times New Roman" w:cs="Times New Roman"/>
+          <w:sz w:val="24"/>
+          <w:szCs w:val="24"/>
+        </w:rPr>
+        <w:t>,</w:t>
+      </w:r>
+      <w:r>
+        <w:rPr>
+          <w:rFonts w:ascii="Times New Roman" w:hAnsi="Times New Roman" w:cs="Times New Roman"/>
+          <w:sz w:val="24"/>
+          <w:szCs w:val="24"/>
+        </w:rPr>
+        <w:t xml:space="preserve"> para luego </w:t>
+      </w:r>
+      <w:r>
+        <w:rPr>
+          <w:rFonts w:ascii="Times New Roman" w:hAnsi="Times New Roman" w:cs="Times New Roman"/>
+          <w:sz w:val="24"/>
+          <w:szCs w:val="24"/>
+        </w:rPr>
+        <w:t>agregarlo en la lista images.</w:t>
+      </w:r>
+      <w:r>
+        <w:rPr>
+          <w:rFonts w:ascii="Times New Roman" w:hAnsi="Times New Roman" w:cs="Times New Roman"/>
+          <w:sz w:val="24"/>
+          <w:szCs w:val="24"/>
+        </w:rPr>
+        <w:t xml:space="preserve"> Fue necesario validar cada campo requerido, eso quiere decir que el objeto del json debía tener imagen, titulo, descripción y fecha antes de </w:t>
+      </w:r>
+      <w:r>
+        <w:rPr>
+          <w:rFonts w:ascii="Times New Roman" w:hAnsi="Times New Roman" w:cs="Times New Roman"/>
+          <w:sz w:val="24"/>
+          <w:szCs w:val="24"/>
+        </w:rPr>
+        <w:t xml:space="preserve">sumarlo a la lista, ya que en algunas de nuestras pruebas (buscando la palabra marte) aparecía un Key Error. El mismo indicaba que el campo de descripción no existía en el objeto. </w:t>
+      </w:r>
+    </w:p>
+    <w:p>
+      <w:pPr>
+        <w:rPr>
+          <w:rFonts w:ascii="Times New Roman" w:hAnsi="Times New Roman" w:cs="Times New Roman"/>
+          <w:b/>
+          <w:sz w:val="24"/>
+          <w:szCs w:val="24"/>
+        </w:rPr>
+      </w:pPr>
+      <w:r>
+        <w:rPr>
+          <w:rFonts w:ascii="Times New Roman" w:hAnsi="Times New Roman" w:cs="Times New Roman"/>
+          <w:noProof/>
+          <w:sz w:val="24"/>
+          <w:szCs w:val="24"/>
+          <w:lang w:val="en-US"/>
+        </w:rPr>
+        <w:drawing>
+          <wp:anchor distT="0" distB="0" distL="114300" distR="114300" simplePos="0" relativeHeight="251664384" behindDoc="0" locked="0" layoutInCell="1" allowOverlap="1" wp14:anchorId="54E1712F" wp14:editId="67C00DC9">
+            <wp:simplePos x="0" y="0"/>
+            <wp:positionH relativeFrom="margin">
+              <wp:posOffset>5715</wp:posOffset>
+            </wp:positionH>
+            <wp:positionV relativeFrom="paragraph">
+              <wp:posOffset>301625</wp:posOffset>
+            </wp:positionV>
+            <wp:extent cx="6410325" cy="1628775"/>
+            <wp:effectExtent l="0" t="0" r="9525" b="9525"/>
+            <wp:wrapSquare wrapText="bothSides"/>
+            <wp:docPr id="11" name="Imagen 11"/>
+            <wp:cNvGraphicFramePr>
+              <a:graphicFrameLocks xmlns:a="http://schemas.openxmlformats.org/drawingml/2006/main" noChangeAspect="1"/>
+            </wp:cNvGraphicFramePr>
+            <a:graphic xmlns:a="http://schemas.openxmlformats.org/drawingml/2006/main">
+              <a:graphicData uri="http://schemas.openxmlformats.org/drawingml/2006/picture">
+                <pic:pic xmlns:pic="http://schemas.openxmlformats.org/drawingml/2006/picture">
+                  <pic:nvPicPr>
+                    <pic:cNvPr id="11" name="getAllimagesAndFavouriteList.png"/>
+                    <pic:cNvPicPr/>
+                  </pic:nvPicPr>
+                  <pic:blipFill>
+                    <a:blip r:embed="rId10">
+                      <a:extLst>
+                        <a:ext uri="{28A0092B-C50C-407E-A947-70E740481C1C}">
+                          <a14:useLocalDpi xmlns:a14="http://schemas.microsoft.com/office/drawing/2010/main" val="0"/>
+                        </a:ext>
+                      </a:extLst>
+                    </a:blip>
+                    <a:stretch>
+                      <a:fillRect/>
+                    </a:stretch>
+                  </pic:blipFill>
+                  <pic:spPr>
+                    <a:xfrm>
+                      <a:off x="0" y="0"/>
+                      <a:ext cx="6410325" cy="1628775"/>
+                    </a:xfrm>
+                    <a:prstGeom prst="rect">
+                      <a:avLst/>
+                    </a:prstGeom>
+                  </pic:spPr>
+                </pic:pic>
+              </a:graphicData>
+            </a:graphic>
+            <wp14:sizeRelH relativeFrom="margin">
+              <wp14:pctWidth>0</wp14:pctWidth>
+            </wp14:sizeRelH>
+            <wp14:sizeRelV relativeFrom="margin">
+              <wp14:pctHeight>0</wp14:pctHeight>
+            </wp14:sizeRelV>
+          </wp:anchor>
+        </w:drawing>
+      </w:r>
+      <w:r>
+        <w:rPr>
+          <w:rFonts w:ascii="Times New Roman" w:hAnsi="Times New Roman" w:cs="Times New Roman"/>
+          <w:b/>
+          <w:sz w:val="24"/>
+          <w:szCs w:val="24"/>
+        </w:rPr>
         <w:t>getAllImagesAndFavouriteList:</w:t>
       </w:r>
       <w:r>
@@ -2129,15 +2060,6 @@
         </w:rPr>
         <w:br w:type="page"/>
       </w:r>
-    </w:p>
-    <w:p>
-      <w:pPr>
-        <w:rPr>
-          <w:rFonts w:ascii="Times New Roman" w:hAnsi="Times New Roman" w:cs="Times New Roman"/>
-          <w:sz w:val="24"/>
-          <w:szCs w:val="24"/>
-        </w:rPr>
-      </w:pPr>
       <w:r>
         <w:rPr>
           <w:rFonts w:ascii="Times New Roman" w:hAnsi="Times New Roman" w:cs="Times New Roman"/>
@@ -2202,30 +2124,671 @@
       <w:pPr>
         <w:rPr>
           <w:rFonts w:ascii="Times New Roman" w:hAnsi="Times New Roman" w:cs="Times New Roman"/>
-          <w:sz w:val="24"/>
-          <w:szCs w:val="24"/>
-        </w:rPr>
-      </w:pPr>
+          <w:b/>
+          <w:sz w:val="24"/>
+          <w:szCs w:val="24"/>
+        </w:rPr>
+      </w:pPr>
+      <w:r>
+        <w:rPr>
+          <w:rFonts w:ascii="Times New Roman" w:hAnsi="Times New Roman" w:cs="Times New Roman"/>
+          <w:noProof/>
+          <w:sz w:val="24"/>
+          <w:szCs w:val="24"/>
+          <w:lang w:val="en-US"/>
+        </w:rPr>
+        <w:drawing>
+          <wp:anchor distT="0" distB="0" distL="114300" distR="114300" simplePos="0" relativeHeight="251666432" behindDoc="0" locked="0" layoutInCell="1" allowOverlap="1" wp14:anchorId="2B8F6D4E" wp14:editId="38612593">
+            <wp:simplePos x="0" y="0"/>
+            <wp:positionH relativeFrom="margin">
+              <wp:posOffset>-746760</wp:posOffset>
+            </wp:positionH>
+            <wp:positionV relativeFrom="paragraph">
+              <wp:posOffset>290830</wp:posOffset>
+            </wp:positionV>
+            <wp:extent cx="7305675" cy="3914775"/>
+            <wp:effectExtent l="0" t="0" r="9525" b="9525"/>
+            <wp:wrapSquare wrapText="bothSides"/>
+            <wp:docPr id="4" name="Imagen 4"/>
+            <wp:cNvGraphicFramePr>
+              <a:graphicFrameLocks xmlns:a="http://schemas.openxmlformats.org/drawingml/2006/main" noChangeAspect="1"/>
+            </wp:cNvGraphicFramePr>
+            <a:graphic xmlns:a="http://schemas.openxmlformats.org/drawingml/2006/main">
+              <a:graphicData uri="http://schemas.openxmlformats.org/drawingml/2006/picture">
+                <pic:pic xmlns:pic="http://schemas.openxmlformats.org/drawingml/2006/picture">
+                  <pic:nvPicPr>
+                    <pic:cNvPr id="4" name="def home.png"/>
+                    <pic:cNvPicPr/>
+                  </pic:nvPicPr>
+                  <pic:blipFill>
+                    <a:blip r:embed="rId11">
+                      <a:extLst>
+                        <a:ext uri="{28A0092B-C50C-407E-A947-70E740481C1C}">
+                          <a14:useLocalDpi xmlns:a14="http://schemas.microsoft.com/office/drawing/2010/main" val="0"/>
+                        </a:ext>
+                      </a:extLst>
+                    </a:blip>
+                    <a:stretch>
+                      <a:fillRect/>
+                    </a:stretch>
+                  </pic:blipFill>
+                  <pic:spPr>
+                    <a:xfrm>
+                      <a:off x="0" y="0"/>
+                      <a:ext cx="7305675" cy="3914775"/>
+                    </a:xfrm>
+                    <a:prstGeom prst="rect">
+                      <a:avLst/>
+                    </a:prstGeom>
+                  </pic:spPr>
+                </pic:pic>
+              </a:graphicData>
+            </a:graphic>
+            <wp14:sizeRelH relativeFrom="margin">
+              <wp14:pctWidth>0</wp14:pctWidth>
+            </wp14:sizeRelH>
+            <wp14:sizeRelV relativeFrom="margin">
+              <wp14:pctHeight>0</wp14:pctHeight>
+            </wp14:sizeRelV>
+          </wp:anchor>
+        </w:drawing>
+      </w:r>
+      <w:r>
+        <w:rPr>
+          <w:rFonts w:ascii="Times New Roman" w:hAnsi="Times New Roman" w:cs="Times New Roman"/>
+          <w:b/>
+          <w:sz w:val="24"/>
+          <w:szCs w:val="24"/>
+        </w:rPr>
+        <w:t>d</w:t>
+      </w:r>
+      <w:r>
+        <w:rPr>
+          <w:rFonts w:ascii="Times New Roman" w:hAnsi="Times New Roman" w:cs="Times New Roman"/>
+          <w:b/>
+          <w:sz w:val="24"/>
+          <w:szCs w:val="24"/>
+        </w:rPr>
+        <w:t>ef home (request):</w:t>
+      </w:r>
+    </w:p>
+    <w:p>
+      <w:pPr>
+        <w:rPr>
+          <w:rFonts w:ascii="Times New Roman" w:hAnsi="Times New Roman" w:cs="Times New Roman"/>
+          <w:sz w:val="24"/>
+          <w:szCs w:val="24"/>
+        </w:rPr>
+      </w:pPr>
+    </w:p>
+    <w:p>
+      <w:pPr>
+        <w:rPr>
+          <w:rFonts w:ascii="Times New Roman" w:hAnsi="Times New Roman" w:cs="Times New Roman"/>
+          <w:sz w:val="24"/>
+          <w:szCs w:val="24"/>
+        </w:rPr>
+      </w:pPr>
+      <w:r>
+        <w:rPr>
+          <w:rFonts w:ascii="Times New Roman" w:hAnsi="Times New Roman" w:cs="Times New Roman"/>
+          <w:sz w:val="24"/>
+          <w:szCs w:val="24"/>
+        </w:rPr>
+        <w:t xml:space="preserve">El objetivo de la función home es redirigir </w:t>
+      </w:r>
+      <w:r>
+        <w:rPr>
+          <w:rFonts w:ascii="Times New Roman" w:hAnsi="Times New Roman" w:cs="Times New Roman"/>
+          <w:sz w:val="24"/>
+          <w:szCs w:val="24"/>
+        </w:rPr>
+        <w:t xml:space="preserve">las listas de imágenes y favoritos </w:t>
+      </w:r>
+      <w:r>
+        <w:rPr>
+          <w:rFonts w:ascii="Times New Roman" w:hAnsi="Times New Roman" w:cs="Times New Roman"/>
+          <w:sz w:val="24"/>
+          <w:szCs w:val="24"/>
+        </w:rPr>
+        <w:t xml:space="preserve">a home.html utilizando la función auxiliar getAllImagesAndFauvoriteList. </w:t>
+      </w:r>
+      <w:r>
+        <w:rPr>
+          <w:rFonts w:ascii="Times New Roman" w:hAnsi="Times New Roman" w:cs="Times New Roman"/>
+          <w:sz w:val="24"/>
+          <w:szCs w:val="24"/>
+        </w:rPr>
+        <w:t>Además,</w:t>
+      </w:r>
+      <w:r>
+        <w:rPr>
+          <w:rFonts w:ascii="Times New Roman" w:hAnsi="Times New Roman" w:cs="Times New Roman"/>
+          <w:sz w:val="24"/>
+          <w:szCs w:val="24"/>
+        </w:rPr>
+        <w:t xml:space="preserve"> hemos implementado la paginación de resultados</w:t>
+      </w:r>
+      <w:r>
+        <w:rPr>
+          <w:rFonts w:ascii="Times New Roman" w:hAnsi="Times New Roman" w:cs="Times New Roman"/>
+          <w:sz w:val="24"/>
+          <w:szCs w:val="24"/>
+        </w:rPr>
+        <w:t xml:space="preserve"> la misma se explicará en “Opcionales”.</w:t>
+      </w:r>
+    </w:p>
+    <w:p>
+      <w:pPr>
+        <w:rPr>
+          <w:rFonts w:ascii="Times New Roman" w:eastAsiaTheme="majorEastAsia" w:hAnsi="Times New Roman" w:cs="Times New Roman"/>
+          <w:color w:val="2E74B5" w:themeColor="accent1" w:themeShade="BF"/>
+          <w:sz w:val="32"/>
+          <w:szCs w:val="32"/>
+        </w:rPr>
+      </w:pPr>
+      <w:r>
+        <w:rPr>
+          <w:rFonts w:ascii="Times New Roman" w:hAnsi="Times New Roman" w:cs="Times New Roman"/>
+        </w:rPr>
+        <w:br w:type="page"/>
+      </w:r>
+    </w:p>
+    <w:p>
+      <w:pPr>
+        <w:pStyle w:val="Ttulo1"/>
+        <w:rPr>
+          <w:rFonts w:ascii="Times New Roman" w:hAnsi="Times New Roman" w:cs="Times New Roman"/>
+        </w:rPr>
+      </w:pPr>
+      <w:r>
+        <w:rPr>
+          <w:rFonts w:ascii="Times New Roman" w:hAnsi="Times New Roman" w:cs="Times New Roman"/>
+        </w:rPr>
+        <w:lastRenderedPageBreak/>
+        <w:t>Opcionales</w:t>
+      </w:r>
+    </w:p>
+    <w:p>
+      <w:pPr>
+        <w:rPr>
+          <w:rFonts w:ascii="Times New Roman" w:hAnsi="Times New Roman" w:cs="Times New Roman"/>
+          <w:b/>
+          <w:sz w:val="24"/>
+          <w:szCs w:val="24"/>
+        </w:rPr>
+      </w:pPr>
+      <w:r>
+        <w:rPr>
+          <w:rFonts w:ascii="Times New Roman" w:hAnsi="Times New Roman" w:cs="Times New Roman"/>
+          <w:b/>
+          <w:noProof/>
+          <w:sz w:val="24"/>
+          <w:szCs w:val="24"/>
+          <w:lang w:val="en-US"/>
+        </w:rPr>
+        <w:drawing>
+          <wp:anchor distT="0" distB="0" distL="114300" distR="114300" simplePos="0" relativeHeight="251667456" behindDoc="0" locked="0" layoutInCell="1" allowOverlap="1" wp14:anchorId="37E80ABC" wp14:editId="5BF0A1D7">
+            <wp:simplePos x="0" y="0"/>
+            <wp:positionH relativeFrom="column">
+              <wp:posOffset>-546735</wp:posOffset>
+            </wp:positionH>
+            <wp:positionV relativeFrom="paragraph">
+              <wp:posOffset>286385</wp:posOffset>
+            </wp:positionV>
+            <wp:extent cx="6819900" cy="3733800"/>
+            <wp:effectExtent l="0" t="0" r="0" b="0"/>
+            <wp:wrapSquare wrapText="bothSides"/>
+            <wp:docPr id="7" name="Imagen 7"/>
+            <wp:cNvGraphicFramePr>
+              <a:graphicFrameLocks xmlns:a="http://schemas.openxmlformats.org/drawingml/2006/main" noChangeAspect="1"/>
+            </wp:cNvGraphicFramePr>
+            <a:graphic xmlns:a="http://schemas.openxmlformats.org/drawingml/2006/main">
+              <a:graphicData uri="http://schemas.openxmlformats.org/drawingml/2006/picture">
+                <pic:pic xmlns:pic="http://schemas.openxmlformats.org/drawingml/2006/picture">
+                  <pic:nvPicPr>
+                    <pic:cNvPr id="7" name="def search.png"/>
+                    <pic:cNvPicPr/>
+                  </pic:nvPicPr>
+                  <pic:blipFill>
+                    <a:blip r:embed="rId12">
+                      <a:extLst>
+                        <a:ext uri="{28A0092B-C50C-407E-A947-70E740481C1C}">
+                          <a14:useLocalDpi xmlns:a14="http://schemas.microsoft.com/office/drawing/2010/main" val="0"/>
+                        </a:ext>
+                      </a:extLst>
+                    </a:blip>
+                    <a:stretch>
+                      <a:fillRect/>
+                    </a:stretch>
+                  </pic:blipFill>
+                  <pic:spPr>
+                    <a:xfrm>
+                      <a:off x="0" y="0"/>
+                      <a:ext cx="6819900" cy="3733800"/>
+                    </a:xfrm>
+                    <a:prstGeom prst="rect">
+                      <a:avLst/>
+                    </a:prstGeom>
+                  </pic:spPr>
+                </pic:pic>
+              </a:graphicData>
+            </a:graphic>
+            <wp14:sizeRelH relativeFrom="margin">
+              <wp14:pctWidth>0</wp14:pctWidth>
+            </wp14:sizeRelH>
+            <wp14:sizeRelV relativeFrom="margin">
+              <wp14:pctHeight>0</wp14:pctHeight>
+            </wp14:sizeRelV>
+          </wp:anchor>
+        </w:drawing>
+      </w:r>
+      <w:r>
+        <w:rPr>
+          <w:rFonts w:ascii="Times New Roman" w:hAnsi="Times New Roman" w:cs="Times New Roman"/>
+          <w:b/>
+          <w:sz w:val="24"/>
+          <w:szCs w:val="24"/>
+        </w:rPr>
+        <w:t>def search (request)</w:t>
+      </w:r>
+    </w:p>
+    <w:p>
+      <w:pPr>
+        <w:rPr>
+          <w:rFonts w:ascii="Times New Roman" w:hAnsi="Times New Roman" w:cs="Times New Roman"/>
+          <w:b/>
+          <w:sz w:val="24"/>
+          <w:szCs w:val="24"/>
+        </w:rPr>
+      </w:pPr>
+    </w:p>
+    <w:p>
+      <w:pPr>
+        <w:rPr>
+          <w:rFonts w:ascii="Times New Roman" w:hAnsi="Times New Roman" w:cs="Times New Roman"/>
+          <w:sz w:val="24"/>
+          <w:szCs w:val="24"/>
+        </w:rPr>
+      </w:pPr>
+    </w:p>
+    <w:p>
+      <w:pPr>
+        <w:rPr>
+          <w:rFonts w:ascii="Times New Roman" w:hAnsi="Times New Roman" w:cs="Times New Roman"/>
+          <w:sz w:val="24"/>
+          <w:szCs w:val="24"/>
+        </w:rPr>
+      </w:pPr>
+      <w:r>
+        <w:rPr>
+          <w:rFonts w:ascii="Times New Roman" w:hAnsi="Times New Roman" w:cs="Times New Roman"/>
+          <w:sz w:val="24"/>
+          <w:szCs w:val="24"/>
+        </w:rPr>
+        <w:t xml:space="preserve">La función buscar es la encargada de filtrar las imágenes según </w:t>
+      </w:r>
+      <w:r>
+        <w:rPr>
+          <w:rFonts w:ascii="Times New Roman" w:hAnsi="Times New Roman" w:cs="Times New Roman"/>
+          <w:sz w:val="24"/>
+          <w:szCs w:val="24"/>
+        </w:rPr>
+        <w:t>el criterio de búsqueda que coloque el usuario,</w:t>
+      </w:r>
+      <w:r>
+        <w:rPr>
+          <w:rFonts w:ascii="Times New Roman" w:hAnsi="Times New Roman" w:cs="Times New Roman"/>
+          <w:sz w:val="24"/>
+          <w:szCs w:val="24"/>
+        </w:rPr>
+        <w:t xml:space="preserve"> con algunas consideraciones. L</w:t>
+      </w:r>
+      <w:r>
+        <w:rPr>
+          <w:rFonts w:ascii="Times New Roman" w:hAnsi="Times New Roman" w:cs="Times New Roman"/>
+          <w:sz w:val="24"/>
+          <w:szCs w:val="24"/>
+        </w:rPr>
+        <w:t xml:space="preserve">a </w:t>
+      </w:r>
+      <w:r>
+        <w:rPr>
+          <w:rFonts w:ascii="Times New Roman" w:hAnsi="Times New Roman" w:cs="Times New Roman"/>
+          <w:sz w:val="24"/>
+          <w:szCs w:val="24"/>
+        </w:rPr>
+        <w:t>variable search</w:t>
+      </w:r>
+      <w:r>
+        <w:rPr>
+          <w:rFonts w:ascii="Times New Roman" w:hAnsi="Times New Roman" w:cs="Times New Roman"/>
+          <w:sz w:val="24"/>
+          <w:szCs w:val="24"/>
+        </w:rPr>
+        <w:t xml:space="preserve">_msg </w:t>
+      </w:r>
+      <w:r>
+        <w:rPr>
+          <w:rFonts w:ascii="Times New Roman" w:hAnsi="Times New Roman" w:cs="Times New Roman"/>
+          <w:sz w:val="24"/>
+          <w:szCs w:val="24"/>
+        </w:rPr>
+        <w:t>obtiene el termino de búsqueda</w:t>
+      </w:r>
+      <w:r>
+        <w:rPr>
+          <w:rFonts w:ascii="Times New Roman" w:hAnsi="Times New Roman" w:cs="Times New Roman"/>
+          <w:sz w:val="24"/>
+          <w:szCs w:val="24"/>
+        </w:rPr>
+        <w:t xml:space="preserve"> desde Post o Get</w:t>
+      </w:r>
+      <w:r>
+        <w:rPr>
+          <w:rFonts w:ascii="Times New Roman" w:hAnsi="Times New Roman" w:cs="Times New Roman"/>
+          <w:sz w:val="24"/>
+          <w:szCs w:val="24"/>
+        </w:rPr>
+        <w:t xml:space="preserve">, si la misma se encuentra </w:t>
+      </w:r>
+      <w:r>
+        <w:rPr>
+          <w:rFonts w:ascii="Times New Roman" w:hAnsi="Times New Roman" w:cs="Times New Roman"/>
+          <w:sz w:val="24"/>
+          <w:szCs w:val="24"/>
+        </w:rPr>
+        <w:t>vacía devuelve una lista de Nasa Card de “space” según la configuración del sistema ubicado en config.py. Sin embargo, si search_msg contiene un término devuelve una lista de Nasa Card según el criterio definido por el usuario.</w:t>
+      </w:r>
+      <w:r>
+        <w:rPr>
+          <w:rFonts w:ascii="Times New Roman" w:hAnsi="Times New Roman" w:cs="Times New Roman"/>
+          <w:sz w:val="24"/>
+          <w:szCs w:val="24"/>
+        </w:rPr>
+        <w:t xml:space="preserve"> En conclusión, la función renderiza</w:t>
+      </w:r>
+      <w:r>
+        <w:rPr>
+          <w:rFonts w:ascii="Times New Roman" w:hAnsi="Times New Roman" w:cs="Times New Roman"/>
+          <w:sz w:val="24"/>
+          <w:szCs w:val="24"/>
+        </w:rPr>
+        <w:t xml:space="preserve"> a home.html la lista images según el parámetro de búsqueda y la lista de favourite_list por defecto.</w:t>
+      </w:r>
+    </w:p>
+    <w:p>
+      <w:pPr>
+        <w:rPr>
+          <w:rFonts w:ascii="Times New Roman" w:hAnsi="Times New Roman" w:cs="Times New Roman"/>
+          <w:b/>
+          <w:sz w:val="24"/>
+          <w:szCs w:val="24"/>
+        </w:rPr>
+      </w:pPr>
+      <w:r>
+        <w:rPr>
+          <w:rFonts w:ascii="Times New Roman" w:hAnsi="Times New Roman" w:cs="Times New Roman"/>
+          <w:b/>
+          <w:sz w:val="24"/>
+          <w:szCs w:val="24"/>
+        </w:rPr>
+        <w:t>Paginación de Resultados</w:t>
+      </w:r>
+    </w:p>
+    <w:p>
+      <w:pPr>
+        <w:rPr>
+          <w:rFonts w:ascii="Times New Roman" w:hAnsi="Times New Roman" w:cs="Times New Roman"/>
+          <w:sz w:val="24"/>
+          <w:szCs w:val="24"/>
+        </w:rPr>
+      </w:pPr>
+      <w:r>
+        <w:rPr>
+          <w:rFonts w:ascii="Times New Roman" w:hAnsi="Times New Roman" w:cs="Times New Roman"/>
+          <w:sz w:val="24"/>
+          <w:szCs w:val="24"/>
+        </w:rPr>
+        <w:t xml:space="preserve">Con el propósito de </w:t>
+      </w:r>
+      <w:r>
+        <w:rPr>
+          <w:rFonts w:ascii="Times New Roman" w:hAnsi="Times New Roman" w:cs="Times New Roman"/>
+          <w:sz w:val="24"/>
+          <w:szCs w:val="24"/>
+        </w:rPr>
+        <w:t xml:space="preserve">que el usuario pueda definir la cantidad de Nasa Card a visualizar por </w:t>
+      </w:r>
+      <w:r>
+        <w:rPr>
+          <w:rFonts w:ascii="Times New Roman" w:hAnsi="Times New Roman" w:cs="Times New Roman"/>
+          <w:sz w:val="24"/>
+          <w:szCs w:val="24"/>
+        </w:rPr>
+        <w:t>página</w:t>
+      </w:r>
+      <w:r>
+        <w:rPr>
+          <w:rFonts w:ascii="Times New Roman" w:hAnsi="Times New Roman" w:cs="Times New Roman"/>
+          <w:sz w:val="24"/>
+          <w:szCs w:val="24"/>
+        </w:rPr>
+        <w:t xml:space="preserve"> y además </w:t>
+      </w:r>
+      <w:r>
+        <w:rPr>
+          <w:rFonts w:ascii="Times New Roman" w:hAnsi="Times New Roman" w:cs="Times New Roman"/>
+          <w:sz w:val="24"/>
+          <w:szCs w:val="24"/>
+        </w:rPr>
+        <w:t>se desplace por las mismas a través de las opciones: anterior, siguiente, ultima y primera, se importó</w:t>
+      </w:r>
+      <w:r>
+        <w:rPr>
+          <w:rFonts w:ascii="Times New Roman" w:hAnsi="Times New Roman" w:cs="Times New Roman"/>
+          <w:sz w:val="24"/>
+          <w:szCs w:val="24"/>
+        </w:rPr>
+        <w:t xml:space="preserve"> el módulo </w:t>
+      </w:r>
+      <w:r>
+        <w:rPr>
+          <w:rFonts w:ascii="Times New Roman" w:hAnsi="Times New Roman" w:cs="Times New Roman"/>
+          <w:sz w:val="24"/>
+          <w:szCs w:val="24"/>
+        </w:rPr>
+        <w:t>de Django</w:t>
+      </w:r>
+      <w:r>
+        <w:rPr>
+          <w:rFonts w:ascii="Times New Roman" w:hAnsi="Times New Roman" w:cs="Times New Roman"/>
+          <w:sz w:val="24"/>
+          <w:szCs w:val="24"/>
+        </w:rPr>
+        <w:t xml:space="preserve"> core.</w:t>
+      </w:r>
+      <w:r>
+        <w:rPr>
+          <w:rFonts w:ascii="Times New Roman" w:hAnsi="Times New Roman" w:cs="Times New Roman"/>
+          <w:sz w:val="24"/>
+          <w:szCs w:val="24"/>
+        </w:rPr>
+        <w:t>paginator</w:t>
+      </w:r>
+      <w:r>
+        <w:rPr>
+          <w:rFonts w:ascii="Times New Roman" w:hAnsi="Times New Roman" w:cs="Times New Roman"/>
+          <w:sz w:val="24"/>
+          <w:szCs w:val="24"/>
+        </w:rPr>
+        <w:t>.</w:t>
+      </w:r>
+      <w:r>
+        <w:rPr>
+          <w:rFonts w:ascii="Times New Roman" w:hAnsi="Times New Roman" w:cs="Times New Roman"/>
+          <w:sz w:val="24"/>
+          <w:szCs w:val="24"/>
+        </w:rPr>
+        <w:t xml:space="preserve"> Fue necesario aplicar la paginación en</w:t>
+      </w:r>
+      <w:r>
+        <w:rPr>
+          <w:rFonts w:ascii="Times New Roman" w:hAnsi="Times New Roman" w:cs="Times New Roman"/>
+          <w:sz w:val="24"/>
+          <w:szCs w:val="24"/>
+        </w:rPr>
+        <w:t xml:space="preserve"> la función home como </w:t>
+      </w:r>
+      <w:r>
+        <w:rPr>
+          <w:rFonts w:ascii="Times New Roman" w:hAnsi="Times New Roman" w:cs="Times New Roman"/>
+          <w:sz w:val="24"/>
+          <w:szCs w:val="24"/>
+        </w:rPr>
+        <w:t>search</w:t>
+      </w:r>
+      <w:r>
+        <w:rPr>
+          <w:rFonts w:ascii="Times New Roman" w:hAnsi="Times New Roman" w:cs="Times New Roman"/>
+          <w:sz w:val="24"/>
+          <w:szCs w:val="24"/>
+        </w:rPr>
+        <w:t>, porque si el usuario no realiza ninguna búsqueda debe permitirle de todos modos recorrer por página</w:t>
+      </w:r>
+      <w:r>
+        <w:rPr>
+          <w:rFonts w:ascii="Times New Roman" w:hAnsi="Times New Roman" w:cs="Times New Roman"/>
+          <w:sz w:val="24"/>
+          <w:szCs w:val="24"/>
+        </w:rPr>
+        <w:t>.</w:t>
+      </w:r>
       <w:bookmarkStart w:id="0" w:name="_GoBack"/>
       <w:bookmarkEnd w:id="0"/>
-    </w:p>
-    <w:p>
-      <w:pPr>
-        <w:rPr>
-          <w:rFonts w:ascii="Times New Roman" w:hAnsi="Times New Roman" w:cs="Times New Roman"/>
-          <w:sz w:val="24"/>
-          <w:szCs w:val="24"/>
-        </w:rPr>
-      </w:pPr>
-    </w:p>
-    <w:p>
-      <w:pPr>
-        <w:rPr>
-          <w:b/>
-        </w:rPr>
-      </w:pPr>
-    </w:p>
-    <w:p/>
+      <w:r>
+        <w:rPr>
+          <w:rFonts w:ascii="Times New Roman" w:hAnsi="Times New Roman" w:cs="Times New Roman"/>
+          <w:sz w:val="24"/>
+          <w:szCs w:val="24"/>
+        </w:rPr>
+        <w:t xml:space="preserve"> La variable page_number obtiene el valor de la página actual, sino se proporciona toma por defecto 1. Item_per_page obtiene la cantidad de elementos por página</w:t>
+      </w:r>
+      <w:r>
+        <w:rPr>
+          <w:rFonts w:ascii="Times New Roman" w:hAnsi="Times New Roman" w:cs="Times New Roman"/>
+          <w:sz w:val="24"/>
+          <w:szCs w:val="24"/>
+        </w:rPr>
+        <w:t>, sino se asigna algún valor mostrará</w:t>
+      </w:r>
+      <w:r>
+        <w:rPr>
+          <w:rFonts w:ascii="Times New Roman" w:hAnsi="Times New Roman" w:cs="Times New Roman"/>
+          <w:sz w:val="24"/>
+          <w:szCs w:val="24"/>
+        </w:rPr>
+        <w:t xml:space="preserve"> por defecto 5 imágenes. </w:t>
+      </w:r>
+      <w:r>
+        <w:rPr>
+          <w:rFonts w:ascii="Times New Roman" w:hAnsi="Times New Roman" w:cs="Times New Roman"/>
+          <w:sz w:val="24"/>
+          <w:szCs w:val="24"/>
+        </w:rPr>
+        <w:t xml:space="preserve">Luego se convierte a ítem_per_page en un entero, con el propósito de evitar algún tipo de error en el ingreso del numero por parte del usuario, para ello se realizó </w:t>
+      </w:r>
+      <w:r>
+        <w:rPr>
+          <w:rFonts w:ascii="Times New Roman" w:hAnsi="Times New Roman" w:cs="Times New Roman"/>
+          <w:sz w:val="24"/>
+          <w:szCs w:val="24"/>
+        </w:rPr>
+        <w:lastRenderedPageBreak/>
+        <w:t xml:space="preserve">un condicional donde si el ítem es menor a 1, muestre </w:t>
+      </w:r>
+      <w:r>
+        <w:rPr>
+          <w:rFonts w:ascii="Times New Roman" w:hAnsi="Times New Roman" w:cs="Times New Roman"/>
+          <w:sz w:val="24"/>
+          <w:szCs w:val="24"/>
+        </w:rPr>
+        <w:t>5 imágenes o</w:t>
+      </w:r>
+      <w:r>
+        <w:rPr>
+          <w:rFonts w:ascii="Times New Roman" w:hAnsi="Times New Roman" w:cs="Times New Roman"/>
+          <w:sz w:val="24"/>
+          <w:szCs w:val="24"/>
+        </w:rPr>
+        <w:t xml:space="preserve"> si existe algún </w:t>
+      </w:r>
+      <w:r>
+        <w:rPr>
+          <w:rFonts w:ascii="Times New Roman" w:hAnsi="Times New Roman" w:cs="Times New Roman"/>
+          <w:sz w:val="24"/>
+          <w:szCs w:val="24"/>
+        </w:rPr>
+        <w:t>número no valido</w:t>
+      </w:r>
+      <w:r>
+        <w:rPr>
+          <w:rFonts w:ascii="Times New Roman" w:hAnsi="Times New Roman" w:cs="Times New Roman"/>
+          <w:sz w:val="24"/>
+          <w:szCs w:val="24"/>
+        </w:rPr>
+        <w:t xml:space="preserve"> mostrará por defecto 5 imágenes.</w:t>
+      </w:r>
+      <w:r>
+        <w:rPr>
+          <w:rFonts w:ascii="Times New Roman" w:hAnsi="Times New Roman" w:cs="Times New Roman"/>
+          <w:sz w:val="24"/>
+          <w:szCs w:val="24"/>
+        </w:rPr>
+        <w:t xml:space="preserve"> En la variable paginator se asigna Paginator de Django donde se abre una instancia de paginación con la lista de imágenes y de ítems por página. Por último, page_obj obtiene el objeto de la página actual </w:t>
+      </w:r>
+      <w:r>
+        <w:rPr>
+          <w:rFonts w:ascii="Times New Roman" w:hAnsi="Times New Roman" w:cs="Times New Roman"/>
+          <w:sz w:val="24"/>
+          <w:szCs w:val="24"/>
+        </w:rPr>
+        <w:t xml:space="preserve">usando el número de </w:t>
+      </w:r>
+      <w:r>
+        <w:rPr>
+          <w:rFonts w:ascii="Times New Roman" w:hAnsi="Times New Roman" w:cs="Times New Roman"/>
+          <w:sz w:val="24"/>
+          <w:szCs w:val="24"/>
+        </w:rPr>
+        <w:t>página</w:t>
+      </w:r>
+      <w:r>
+        <w:rPr>
+          <w:rFonts w:ascii="Times New Roman" w:hAnsi="Times New Roman" w:cs="Times New Roman"/>
+          <w:sz w:val="24"/>
+          <w:szCs w:val="24"/>
+        </w:rPr>
+        <w:t>.</w:t>
+      </w:r>
+    </w:p>
+    <w:p>
+      <w:pPr>
+        <w:rPr>
+          <w:rFonts w:ascii="Times New Roman" w:hAnsi="Times New Roman" w:cs="Times New Roman"/>
+          <w:sz w:val="24"/>
+          <w:szCs w:val="24"/>
+        </w:rPr>
+      </w:pPr>
+      <w:r>
+        <w:rPr>
+          <w:rFonts w:ascii="Times New Roman" w:hAnsi="Times New Roman" w:cs="Times New Roman"/>
+          <w:sz w:val="24"/>
+          <w:szCs w:val="24"/>
+        </w:rPr>
+        <w:t>Ambas funciones tanto home como search rederizan a home html además de las listas de imágenes, page_obj y ítems_per_page.</w:t>
+      </w:r>
+    </w:p>
     <w:sectPr>
       <w:pgSz w:w="12240" w:h="15840"/>
       <w:pgMar w:top="1417" w:right="1701" w:bottom="1417" w:left="1701" w:header="708" w:footer="708" w:gutter="0"/>
@@ -2236,6 +2799,56 @@
     </w:sectPr>
   </w:body>
 </w:document>
+</file>
+
+<file path=word/endnotes.xml><?xml version="1.0" encoding="utf-8"?>
+<w:endnotes xmlns:wpc="http://schemas.microsoft.com/office/word/2010/wordprocessingCanvas" xmlns:cx="http://schemas.microsoft.com/office/drawing/2014/chartex" xmlns:mc="http://schemas.openxmlformats.org/markup-compatibility/2006" xmlns:o="urn:schemas-microsoft-com:office:office" xmlns:r="http://schemas.openxmlformats.org/officeDocument/2006/relationships" xmlns:m="http://schemas.openxmlformats.org/officeDocument/2006/math" xmlns:v="urn:schemas-microsoft-com:vml" xmlns:wp14="http://schemas.microsoft.com/office/word/2010/wordprocessingDrawing" xmlns:wp="http://schemas.openxmlformats.org/drawingml/2006/wordprocessingDrawing" xmlns:w10="urn:schemas-microsoft-com:office:word" xmlns:w="http://schemas.openxmlformats.org/wordprocessingml/2006/main" xmlns:w14="http://schemas.microsoft.com/office/word/2010/wordml" xmlns:w15="http://schemas.microsoft.com/office/word/2012/wordml" xmlns:w16se="http://schemas.microsoft.com/office/word/2015/wordml/symex" xmlns:wpg="http://schemas.microsoft.com/office/word/2010/wordprocessingGroup" xmlns:wpi="http://schemas.microsoft.com/office/word/2010/wordprocessingInk" xmlns:wne="http://schemas.microsoft.com/office/word/2006/wordml" xmlns:wps="http://schemas.microsoft.com/office/word/2010/wordprocessingShape" mc:Ignorable="w14 w15 w16se wp14">
+  <w:endnote w:type="separator" w:id="-1">
+    <w:p>
+      <w:pPr>
+        <w:spacing w:after="0" w:line="240" w:lineRule="auto"/>
+      </w:pPr>
+      <w:r>
+        <w:separator/>
+      </w:r>
+    </w:p>
+  </w:endnote>
+  <w:endnote w:type="continuationSeparator" w:id="0">
+    <w:p>
+      <w:pPr>
+        <w:spacing w:after="0" w:line="240" w:lineRule="auto"/>
+      </w:pPr>
+      <w:r>
+        <w:continuationSeparator/>
+      </w:r>
+    </w:p>
+  </w:endnote>
+</w:endnotes>
+</file>
+
+<file path=word/footnotes.xml><?xml version="1.0" encoding="utf-8"?>
+<w:footnotes xmlns:wpc="http://schemas.microsoft.com/office/word/2010/wordprocessingCanvas" xmlns:cx="http://schemas.microsoft.com/office/drawing/2014/chartex" xmlns:mc="http://schemas.openxmlformats.org/markup-compatibility/2006" xmlns:o="urn:schemas-microsoft-com:office:office" xmlns:r="http://schemas.openxmlformats.org/officeDocument/2006/relationships" xmlns:m="http://schemas.openxmlformats.org/officeDocument/2006/math" xmlns:v="urn:schemas-microsoft-com:vml" xmlns:wp14="http://schemas.microsoft.com/office/word/2010/wordprocessingDrawing" xmlns:wp="http://schemas.openxmlformats.org/drawingml/2006/wordprocessingDrawing" xmlns:w10="urn:schemas-microsoft-com:office:word" xmlns:w="http://schemas.openxmlformats.org/wordprocessingml/2006/main" xmlns:w14="http://schemas.microsoft.com/office/word/2010/wordml" xmlns:w15="http://schemas.microsoft.com/office/word/2012/wordml" xmlns:w16se="http://schemas.microsoft.com/office/word/2015/wordml/symex" xmlns:wpg="http://schemas.microsoft.com/office/word/2010/wordprocessingGroup" xmlns:wpi="http://schemas.microsoft.com/office/word/2010/wordprocessingInk" xmlns:wne="http://schemas.microsoft.com/office/word/2006/wordml" xmlns:wps="http://schemas.microsoft.com/office/word/2010/wordprocessingShape" mc:Ignorable="w14 w15 w16se wp14">
+  <w:footnote w:type="separator" w:id="-1">
+    <w:p>
+      <w:pPr>
+        <w:spacing w:after="0" w:line="240" w:lineRule="auto"/>
+      </w:pPr>
+      <w:r>
+        <w:separator/>
+      </w:r>
+    </w:p>
+  </w:footnote>
+  <w:footnote w:type="continuationSeparator" w:id="0">
+    <w:p>
+      <w:pPr>
+        <w:spacing w:after="0" w:line="240" w:lineRule="auto"/>
+      </w:pPr>
+      <w:r>
+        <w:continuationSeparator/>
+      </w:r>
+    </w:p>
+  </w:footnote>
+</w:footnotes>
 </file>
 
 <file path=word/numbering.xml><?xml version="1.0" encoding="utf-8"?>
@@ -2803,6 +3416,7 @@
   <w:style w:type="character" w:default="1" w:styleId="Fuentedeprrafopredeter">
     <w:name w:val="Default Paragraph Font"/>
     <w:uiPriority w:val="1"/>
+    <w:semiHidden/>
     <w:unhideWhenUsed/>
   </w:style>
   <w:style w:type="table" w:default="1" w:styleId="Tablanormal">
@@ -2957,6 +3571,46 @@
       <w:ind w:left="720"/>
       <w:contextualSpacing/>
     </w:pPr>
+  </w:style>
+  <w:style w:type="paragraph" w:styleId="Textonotapie">
+    <w:name w:val="footnote text"/>
+    <w:basedOn w:val="Normal"/>
+    <w:link w:val="TextonotapieCar"/>
+    <w:uiPriority w:val="99"/>
+    <w:semiHidden/>
+    <w:unhideWhenUsed/>
+    <w:rsid w:val="007A6FAC"/>
+    <w:pPr>
+      <w:spacing w:after="0" w:line="240" w:lineRule="auto"/>
+    </w:pPr>
+    <w:rPr>
+      <w:sz w:val="20"/>
+      <w:szCs w:val="20"/>
+    </w:rPr>
+  </w:style>
+  <w:style w:type="character" w:customStyle="1" w:styleId="TextonotapieCar">
+    <w:name w:val="Texto nota pie Car"/>
+    <w:basedOn w:val="Fuentedeprrafopredeter"/>
+    <w:link w:val="Textonotapie"/>
+    <w:uiPriority w:val="99"/>
+    <w:semiHidden/>
+    <w:rsid w:val="007A6FAC"/>
+    <w:rPr>
+      <w:sz w:val="20"/>
+      <w:szCs w:val="20"/>
+      <w:lang w:val="es-AR"/>
+    </w:rPr>
+  </w:style>
+  <w:style w:type="character" w:styleId="Refdenotaalpie">
+    <w:name w:val="footnote reference"/>
+    <w:basedOn w:val="Fuentedeprrafopredeter"/>
+    <w:uiPriority w:val="99"/>
+    <w:semiHidden/>
+    <w:unhideWhenUsed/>
+    <w:rsid w:val="007A6FAC"/>
+    <w:rPr>
+      <w:vertAlign w:val="superscript"/>
+    </w:rPr>
   </w:style>
 </w:styles>
 </file>
@@ -3246,7 +3900,7 @@
 </file>
 
 <file path=customXml/itemProps2.xml><?xml version="1.0" encoding="utf-8"?>
-<ds:datastoreItem xmlns:ds="http://schemas.openxmlformats.org/officeDocument/2006/customXml" ds:itemID="{B32D0B87-E5C1-4B2C-8FF1-C2438697F853}">
+<ds:datastoreItem xmlns:ds="http://schemas.openxmlformats.org/officeDocument/2006/customXml" ds:itemID="{3B0BBE24-E58F-46C4-8E72-BF6945F1810E}">
   <ds:schemaRefs>
     <ds:schemaRef ds:uri="http://schemas.openxmlformats.org/officeDocument/2006/bibliography"/>
   </ds:schemaRefs>

</xml_diff>